<commit_message>
update for conclusive report
</commit_message>
<xml_diff>
--- a/DeckAllData.docx
+++ b/DeckAllData.docx
@@ -12,14 +12,14 @@
           <w:sz w:val="21"/>
         </w:rPr>
       </w:pPr>
-      <w:bookmarkStart w:id="0" w:name="OLE_LINK51"/>
-      <w:bookmarkStart w:id="1" w:name="OLE_LINK56"/>
-      <w:bookmarkStart w:id="2" w:name="OLE_LINK85"/>
-      <w:bookmarkStart w:id="3" w:name="OLE_LINK86"/>
-      <w:bookmarkStart w:id="4" w:name="OLE_LINK87"/>
-      <w:bookmarkStart w:id="5" w:name="OLE_LINK93"/>
-      <w:bookmarkStart w:id="6" w:name="OLE_LINK94"/>
-      <w:bookmarkStart w:id="7" w:name="OLE_LINK95"/>
+      <w:bookmarkStart w:id="0" w:name="OLE_LINK93"/>
+      <w:bookmarkStart w:id="1" w:name="OLE_LINK94"/>
+      <w:bookmarkStart w:id="2" w:name="OLE_LINK95"/>
+      <w:bookmarkStart w:id="3" w:name="OLE_LINK51"/>
+      <w:bookmarkStart w:id="4" w:name="OLE_LINK56"/>
+      <w:bookmarkStart w:id="5" w:name="OLE_LINK85"/>
+      <w:bookmarkStart w:id="6" w:name="OLE_LINK86"/>
+      <w:bookmarkStart w:id="7" w:name="OLE_LINK87"/>
       <w:r>
         <w:rPr>
           <w:rFonts w:ascii="Nunito" w:eastAsia="Nunito" w:hAnsi="Nunito" w:cs="Nunito"/>
@@ -775,8 +775,8 @@
               </w:rPr>
             </w:pPr>
             <w:bookmarkStart w:id="27" w:name="_Hlk146038760"/>
-            <w:bookmarkEnd w:id="0"/>
-            <w:bookmarkEnd w:id="1"/>
+            <w:bookmarkEnd w:id="3"/>
+            <w:bookmarkEnd w:id="4"/>
             <w:bookmarkEnd w:id="25"/>
             <w:r>
               <w:rPr>
@@ -867,9 +867,9 @@
           </w:p>
         </w:tc>
       </w:tr>
-      <w:bookmarkEnd w:id="2"/>
-      <w:bookmarkEnd w:id="3"/>
-      <w:bookmarkEnd w:id="4"/>
+      <w:bookmarkEnd w:id="5"/>
+      <w:bookmarkEnd w:id="6"/>
+      <w:bookmarkEnd w:id="7"/>
       <w:bookmarkEnd w:id="12"/>
       <w:bookmarkEnd w:id="13"/>
       <w:bookmarkEnd w:id="14"/>
@@ -1515,7 +1515,6 @@
               <w:t xml:space="preserve">+++INS </w:t>
             </w:r>
             <w:proofErr w:type="spellStart"/>
-            <w:proofErr w:type="gramStart"/>
             <w:r>
               <w:rPr>
                 <w:rFonts w:ascii="Nunito" w:eastAsia="Nunito" w:hAnsi="Nunito" w:cs="Nunito"/>
@@ -1527,7 +1526,6 @@
               <w:t>section.signsofleak</w:t>
             </w:r>
             <w:proofErr w:type="spellEnd"/>
-            <w:proofErr w:type="gramEnd"/>
             <w:r>
               <w:rPr>
                 <w:rFonts w:ascii="Nunito" w:eastAsia="Nunito" w:hAnsi="Nunito" w:cs="Nunito"/>
@@ -1651,7 +1649,6 @@
               <w:t xml:space="preserve">++IF </w:t>
             </w:r>
             <w:proofErr w:type="spellStart"/>
-            <w:proofErr w:type="gramStart"/>
             <w:r>
               <w:rPr>
                 <w:rFonts w:ascii="Nunito" w:eastAsia="Nunito" w:hAnsi="Nunito" w:cs="Nunito"/>
@@ -1675,7 +1672,6 @@
               <w:t>furtherinvasive</w:t>
             </w:r>
             <w:proofErr w:type="spellEnd"/>
-            <w:proofErr w:type="gramEnd"/>
             <w:r>
               <w:rPr>
                 <w:rFonts w:ascii="Nunito" w:eastAsia="Nunito" w:hAnsi="Nunito" w:cs="Nunito"/>
@@ -1741,7 +1737,6 @@
               <w:t xml:space="preserve">+++INS </w:t>
             </w:r>
             <w:proofErr w:type="spellStart"/>
-            <w:proofErr w:type="gramStart"/>
             <w:r>
               <w:rPr>
                 <w:rFonts w:ascii="Nunito" w:eastAsia="Nunito" w:hAnsi="Nunito" w:cs="Nunito"/>
@@ -1763,7 +1758,6 @@
               <w:t>furtherinvasive</w:t>
             </w:r>
             <w:proofErr w:type="spellEnd"/>
-            <w:proofErr w:type="gramEnd"/>
             <w:r>
               <w:rPr>
                 <w:rFonts w:ascii="Nunito" w:eastAsia="Nunito" w:hAnsi="Nunito" w:cs="Nunito"/>
@@ -1820,7 +1814,6 @@
               <w:t xml:space="preserve">+++IF </w:t>
             </w:r>
             <w:proofErr w:type="spellStart"/>
-            <w:proofErr w:type="gramStart"/>
             <w:r>
               <w:rPr>
                 <w:rFonts w:ascii="Nunito" w:eastAsia="Nunito" w:hAnsi="Nunito" w:cs="Nunito"/>
@@ -1832,7 +1825,6 @@
               <w:t>section.furtherinvasive</w:t>
             </w:r>
             <w:proofErr w:type="spellEnd"/>
-            <w:proofErr w:type="gramEnd"/>
             <w:r>
               <w:rPr>
                 <w:rFonts w:ascii="Nunito" w:eastAsia="Nunito" w:hAnsi="Nunito" w:cs="Nunito"/>
@@ -1896,7 +1888,6 @@
               <w:t xml:space="preserve">+++INS </w:t>
             </w:r>
             <w:proofErr w:type="spellStart"/>
-            <w:proofErr w:type="gramStart"/>
             <w:r>
               <w:rPr>
                 <w:rFonts w:ascii="Nunito" w:eastAsia="Nunito" w:hAnsi="Nunito" w:cs="Nunito"/>
@@ -1908,7 +1899,6 @@
               <w:t>section.furtherinvasive</w:t>
             </w:r>
             <w:proofErr w:type="spellEnd"/>
-            <w:proofErr w:type="gramEnd"/>
             <w:r>
               <w:rPr>
                 <w:rFonts w:ascii="Nunito" w:eastAsia="Nunito" w:hAnsi="Nunito" w:cs="Nunito"/>
@@ -2021,7 +2011,6 @@
               <w:t xml:space="preserve">+++IF </w:t>
             </w:r>
             <w:proofErr w:type="spellStart"/>
-            <w:proofErr w:type="gramStart"/>
             <w:r>
               <w:rPr>
                 <w:rFonts w:ascii="Nunito" w:eastAsia="Nunito" w:hAnsi="Nunito" w:cs="Nunito"/>
@@ -2033,7 +2022,6 @@
               <w:t>section.conditionalassesment</w:t>
             </w:r>
             <w:proofErr w:type="spellEnd"/>
-            <w:proofErr w:type="gramEnd"/>
             <w:r>
               <w:rPr>
                 <w:rFonts w:ascii="Nunito" w:eastAsia="Nunito" w:hAnsi="Nunito" w:cs="Nunito"/>
@@ -2067,7 +2055,6 @@
               <w:t xml:space="preserve">+++INS </w:t>
             </w:r>
             <w:proofErr w:type="spellStart"/>
-            <w:proofErr w:type="gramStart"/>
             <w:r>
               <w:rPr>
                 <w:rFonts w:ascii="Nunito" w:eastAsia="Nunito" w:hAnsi="Nunito" w:cs="Nunito"/>
@@ -2079,7 +2066,6 @@
               <w:t>section.conditionalassesment</w:t>
             </w:r>
             <w:proofErr w:type="spellEnd"/>
-            <w:proofErr w:type="gramEnd"/>
             <w:r>
               <w:rPr>
                 <w:rFonts w:ascii="Nunito" w:eastAsia="Nunito" w:hAnsi="Nunito" w:cs="Nunito"/>
@@ -2135,7 +2121,6 @@
               <w:t xml:space="preserve">+++IF </w:t>
             </w:r>
             <w:proofErr w:type="spellStart"/>
-            <w:proofErr w:type="gramStart"/>
             <w:r>
               <w:rPr>
                 <w:rFonts w:ascii="Nunito" w:eastAsia="Nunito" w:hAnsi="Nunito" w:cs="Nunito"/>
@@ -2147,7 +2132,6 @@
               <w:t>section.conditionalassesment</w:t>
             </w:r>
             <w:proofErr w:type="spellEnd"/>
-            <w:proofErr w:type="gramEnd"/>
             <w:r>
               <w:rPr>
                 <w:rFonts w:ascii="Nunito" w:eastAsia="Nunito" w:hAnsi="Nunito" w:cs="Nunito"/>
@@ -2201,7 +2185,6 @@
               <w:t xml:space="preserve">+++INS </w:t>
             </w:r>
             <w:proofErr w:type="spellStart"/>
-            <w:proofErr w:type="gramStart"/>
             <w:r>
               <w:rPr>
                 <w:rFonts w:ascii="Nunito" w:eastAsia="Nunito" w:hAnsi="Nunito" w:cs="Nunito"/>
@@ -2213,7 +2196,6 @@
               <w:t>section.conditionalassesment</w:t>
             </w:r>
             <w:proofErr w:type="spellEnd"/>
-            <w:proofErr w:type="gramEnd"/>
             <w:r>
               <w:rPr>
                 <w:rFonts w:ascii="Nunito" w:eastAsia="Nunito" w:hAnsi="Nunito" w:cs="Nunito"/>
@@ -2307,12 +2289,12 @@
               <w:pStyle w:val="NormalWeb"/>
               <w:rPr>
                 <w:rFonts w:ascii="Nunito" w:eastAsia="Nunito" w:hAnsi="Nunito" w:cs="Nunito"/>
-                <w:color w:val="2F4F4F"/>
-                <w:sz w:val="18"/>
-              </w:rPr>
-            </w:pPr>
-            <w:bookmarkStart w:id="51" w:name="OLE_LINK75"/>
-            <w:bookmarkStart w:id="52" w:name="OLE_LINK76"/>
+                <w:b/>
+                <w:bCs/>
+                <w:color w:val="2F4F4F"/>
+                <w:sz w:val="21"/>
+              </w:rPr>
+            </w:pPr>
             <w:r>
               <w:rPr>
                 <w:rFonts w:ascii="Nunito" w:eastAsia="Nunito" w:hAnsi="Nunito" w:cs="Nunito"/>
@@ -2324,47 +2306,27 @@
               <w:t xml:space="preserve">+++INS </w:t>
             </w:r>
             <w:proofErr w:type="spellStart"/>
-            <w:proofErr w:type="gramStart"/>
-            <w:r>
-              <w:rPr>
-                <w:rFonts w:ascii="Nunito" w:eastAsia="Nunito" w:hAnsi="Nunito" w:cs="Nunito"/>
-                <w:b/>
-                <w:bCs/>
-                <w:color w:val="2F4F4F"/>
-                <w:sz w:val="21"/>
-              </w:rPr>
-              <w:t>section.</w:t>
-            </w:r>
-            <w:bookmarkStart w:id="53" w:name="OLE_LINK64"/>
-            <w:bookmarkStart w:id="54" w:name="OLE_LINK65"/>
-            <w:bookmarkStart w:id="55" w:name="OLE_LINK92"/>
-            <w:r>
-              <w:rPr>
-                <w:rFonts w:ascii="Nunito" w:eastAsia="Nunito" w:hAnsi="Nunito" w:cs="Nunito"/>
-                <w:b/>
-                <w:bCs/>
-                <w:color w:val="2F4F4F"/>
-                <w:sz w:val="21"/>
-              </w:rPr>
-              <w:t>additionalconsiderations</w:t>
-            </w:r>
-            <w:bookmarkEnd w:id="53"/>
-            <w:bookmarkEnd w:id="54"/>
-            <w:bookmarkEnd w:id="55"/>
+            <w:r>
+              <w:rPr>
+                <w:rFonts w:ascii="Nunito" w:eastAsia="Nunito" w:hAnsi="Nunito" w:cs="Nunito"/>
+                <w:b/>
+                <w:bCs/>
+                <w:color w:val="2F4F4F"/>
+                <w:sz w:val="21"/>
+              </w:rPr>
+              <w:t>section.additionalconsiderations</w:t>
+            </w:r>
             <w:proofErr w:type="spellEnd"/>
-            <w:proofErr w:type="gramEnd"/>
-            <w:r>
-              <w:rPr>
-                <w:rFonts w:ascii="Nunito" w:eastAsia="Nunito" w:hAnsi="Nunito" w:cs="Nunito"/>
-                <w:b/>
-                <w:bCs/>
-                <w:color w:val="2F4F4F"/>
-                <w:sz w:val="21"/>
-              </w:rPr>
-              <w:t>+++</w:t>
-            </w:r>
-            <w:bookmarkEnd w:id="51"/>
-            <w:bookmarkEnd w:id="52"/>
+            <w:r>
+              <w:rPr>
+                <w:rFonts w:ascii="Nunito" w:eastAsia="Nunito" w:hAnsi="Nunito" w:cs="Nunito"/>
+                <w:b/>
+                <w:bCs/>
+                <w:color w:val="2F4F4F"/>
+                <w:sz w:val="21"/>
+              </w:rPr>
+              <w:t xml:space="preserve"> +++</w:t>
+            </w:r>
           </w:p>
         </w:tc>
       </w:tr>
@@ -2432,9 +2394,9 @@
                 <w:sz w:val="21"/>
               </w:rPr>
             </w:pPr>
-            <w:bookmarkStart w:id="56" w:name="OLE_LINK61"/>
-            <w:bookmarkStart w:id="57" w:name="OLE_LINK68"/>
-            <w:bookmarkStart w:id="58" w:name="OLE_LINK71"/>
+            <w:bookmarkStart w:id="51" w:name="OLE_LINK61"/>
+            <w:bookmarkStart w:id="52" w:name="OLE_LINK68"/>
+            <w:bookmarkStart w:id="53" w:name="OLE_LINK71"/>
             <w:r>
               <w:rPr>
                 <w:rFonts w:ascii="Nunito" w:eastAsia="Nunito" w:hAnsi="Nunito" w:cs="Nunito"/>
@@ -2736,9 +2698,9 @@
               </w:rPr>
               <w:t>+++END-IF+++</w:t>
             </w:r>
-            <w:bookmarkEnd w:id="56"/>
-            <w:bookmarkEnd w:id="57"/>
-            <w:bookmarkEnd w:id="58"/>
+            <w:bookmarkEnd w:id="51"/>
+            <w:bookmarkEnd w:id="52"/>
+            <w:bookmarkEnd w:id="53"/>
           </w:p>
         </w:tc>
       </w:tr>
@@ -2805,9 +2767,9 @@
                 <w:sz w:val="21"/>
               </w:rPr>
             </w:pPr>
-            <w:bookmarkStart w:id="59" w:name="OLE_LINK69"/>
-            <w:bookmarkStart w:id="60" w:name="OLE_LINK70"/>
-            <w:bookmarkStart w:id="61" w:name="OLE_LINK72"/>
+            <w:bookmarkStart w:id="54" w:name="OLE_LINK69"/>
+            <w:bookmarkStart w:id="55" w:name="OLE_LINK70"/>
+            <w:bookmarkStart w:id="56" w:name="OLE_LINK72"/>
             <w:r>
               <w:rPr>
                 <w:rFonts w:ascii="Nunito" w:eastAsia="Nunito" w:hAnsi="Nunito" w:cs="Nunito"/>
@@ -3106,9 +3068,9 @@
               </w:rPr>
               <w:t>+++END-IF</w:t>
             </w:r>
-            <w:bookmarkEnd w:id="59"/>
-            <w:bookmarkEnd w:id="60"/>
-            <w:bookmarkEnd w:id="61"/>
+            <w:bookmarkEnd w:id="54"/>
+            <w:bookmarkEnd w:id="55"/>
+            <w:bookmarkEnd w:id="56"/>
             <w:r>
               <w:rPr>
                 <w:rFonts w:ascii="Nunito" w:eastAsia="Nunito" w:hAnsi="Nunito" w:cs="Nunito"/>
@@ -3185,8 +3147,8 @@
                 <w:sz w:val="21"/>
               </w:rPr>
             </w:pPr>
-            <w:bookmarkStart w:id="62" w:name="OLE_LINK73"/>
-            <w:bookmarkStart w:id="63" w:name="OLE_LINK74"/>
+            <w:bookmarkStart w:id="57" w:name="OLE_LINK73"/>
+            <w:bookmarkStart w:id="58" w:name="OLE_LINK74"/>
             <w:r>
               <w:rPr>
                 <w:rFonts w:ascii="Nunito" w:eastAsia="Nunito" w:hAnsi="Nunito" w:cs="Nunito"/>
@@ -3488,8 +3450,8 @@
               </w:rPr>
               <w:t>+++END-IF</w:t>
             </w:r>
-            <w:bookmarkEnd w:id="62"/>
-            <w:bookmarkEnd w:id="63"/>
+            <w:bookmarkEnd w:id="57"/>
+            <w:bookmarkEnd w:id="58"/>
             <w:r>
               <w:rPr>
                 <w:rFonts w:ascii="Nunito" w:eastAsia="Nunito" w:hAnsi="Nunito" w:cs="Nunito"/>
@@ -3753,11 +3715,11 @@
                 <w:color w:val="2F4F4F"/>
               </w:rPr>
             </w:pPr>
-            <w:bookmarkStart w:id="64" w:name="OLE_LINK45"/>
-            <w:bookmarkStart w:id="65" w:name="OLE_LINK46"/>
-            <w:bookmarkStart w:id="66" w:name="OLE_LINK50"/>
-            <w:bookmarkStart w:id="67" w:name="OLE_LINK52"/>
-            <w:bookmarkStart w:id="68" w:name="OLE_LINK67"/>
+            <w:bookmarkStart w:id="59" w:name="OLE_LINK45"/>
+            <w:bookmarkStart w:id="60" w:name="OLE_LINK46"/>
+            <w:bookmarkStart w:id="61" w:name="OLE_LINK50"/>
+            <w:bookmarkStart w:id="62" w:name="OLE_LINK52"/>
+            <w:bookmarkStart w:id="63" w:name="OLE_LINK67"/>
             <w:r>
               <w:t>+++IMAGE tile($</w:t>
             </w:r>
@@ -3769,11 +3731,11 @@
             <w:r>
               <w:t>0])+++</w:t>
             </w:r>
-            <w:bookmarkEnd w:id="64"/>
-            <w:bookmarkEnd w:id="65"/>
-            <w:bookmarkEnd w:id="66"/>
-            <w:bookmarkEnd w:id="67"/>
-            <w:bookmarkEnd w:id="68"/>
+            <w:bookmarkEnd w:id="59"/>
+            <w:bookmarkEnd w:id="60"/>
+            <w:bookmarkEnd w:id="61"/>
+            <w:bookmarkEnd w:id="62"/>
+            <w:bookmarkEnd w:id="63"/>
           </w:p>
         </w:tc>
         <w:tc>
@@ -4075,8 +4037,8 @@
                 <w:sz w:val="18"/>
               </w:rPr>
             </w:pPr>
-            <w:bookmarkStart w:id="69" w:name="OLE_LINK18"/>
-            <w:bookmarkStart w:id="70" w:name="OLE_LINK19"/>
+            <w:bookmarkStart w:id="64" w:name="OLE_LINK18"/>
+            <w:bookmarkStart w:id="65" w:name="OLE_LINK19"/>
             <w:r>
               <w:rPr>
                 <w:rFonts w:ascii="Nunito" w:eastAsia="Nunito" w:hAnsi="Nunito" w:cs="Nunito"/>
@@ -4411,8 +4373,8 @@
           </w:p>
         </w:tc>
       </w:tr>
-      <w:bookmarkEnd w:id="69"/>
-      <w:bookmarkEnd w:id="70"/>
+      <w:bookmarkEnd w:id="64"/>
+      <w:bookmarkEnd w:id="65"/>
       <w:tr>
         <w:trPr>
           <w:jc w:val="center"/>
@@ -4599,8 +4561,8 @@
           <w:sz w:val="21"/>
         </w:rPr>
       </w:pPr>
-      <w:bookmarkStart w:id="71" w:name="OLE_LINK3"/>
-      <w:bookmarkStart w:id="72" w:name="OLE_LINK4"/>
+      <w:bookmarkStart w:id="66" w:name="OLE_LINK3"/>
+      <w:bookmarkStart w:id="67" w:name="OLE_LINK4"/>
       <w:r>
         <w:rPr>
           <w:rFonts w:ascii="Nunito" w:eastAsia="Nunito" w:hAnsi="Nunito" w:cs="Nunito"/>
@@ -4643,8 +4605,8 @@
           <w:sz w:val="21"/>
         </w:rPr>
       </w:pPr>
-      <w:bookmarkStart w:id="73" w:name="OLE_LINK107"/>
-      <w:bookmarkStart w:id="74" w:name="OLE_LINK108"/>
+      <w:bookmarkStart w:id="68" w:name="OLE_LINK107"/>
+      <w:bookmarkStart w:id="69" w:name="OLE_LINK108"/>
       <w:r>
         <w:rPr>
           <w:rFonts w:ascii="Nunito" w:eastAsia="Nunito" w:hAnsi="Nunito" w:cs="Nunito"/>
@@ -4679,8 +4641,8 @@
         </w:rPr>
         <w:t>==='Invasive</w:t>
       </w:r>
-      <w:bookmarkStart w:id="75" w:name="OLE_LINK6"/>
-      <w:bookmarkStart w:id="76" w:name="OLE_LINK7"/>
+      <w:bookmarkStart w:id="70" w:name="OLE_LINK6"/>
+      <w:bookmarkStart w:id="71" w:name="OLE_LINK7"/>
       <w:r>
         <w:rPr>
           <w:rFonts w:ascii="Nunito" w:eastAsia="Nunito" w:hAnsi="Nunito" w:cs="Nunito"/>
@@ -4691,8 +4653,8 @@
         </w:rPr>
         <w:t>'</w:t>
       </w:r>
-      <w:bookmarkEnd w:id="75"/>
-      <w:bookmarkEnd w:id="76"/>
+      <w:bookmarkEnd w:id="70"/>
+      <w:bookmarkEnd w:id="71"/>
       <w:r>
         <w:rPr>
           <w:rFonts w:ascii="Nunito" w:eastAsia="Nunito" w:hAnsi="Nunito" w:cs="Nunito"/>
@@ -4754,7 +4716,7 @@
                 <w:color w:val="2F4F4F"/>
               </w:rPr>
             </w:pPr>
-            <w:bookmarkStart w:id="77" w:name="OLE_LINK105"/>
+            <w:bookmarkStart w:id="72" w:name="OLE_LINK105"/>
             <w:r>
               <w:rPr>
                 <w:rFonts w:ascii="Nunito" w:eastAsia="Nunito" w:hAnsi="Nunito" w:cs="Nunito"/>
@@ -5281,7 +5243,7 @@
           </w:p>
         </w:tc>
       </w:tr>
-      <w:bookmarkEnd w:id="77"/>
+      <w:bookmarkEnd w:id="72"/>
     </w:tbl>
     <w:p/>
     <w:p>
@@ -5290,10 +5252,10 @@
       </w:r>
     </w:p>
     <w:p>
-      <w:bookmarkStart w:id="78" w:name="OLE_LINK118"/>
-      <w:bookmarkStart w:id="79" w:name="OLE_LINK119"/>
-      <w:bookmarkEnd w:id="73"/>
-      <w:bookmarkEnd w:id="74"/>
+      <w:bookmarkStart w:id="73" w:name="OLE_LINK118"/>
+      <w:bookmarkStart w:id="74" w:name="OLE_LINK119"/>
+      <w:bookmarkEnd w:id="68"/>
+      <w:bookmarkEnd w:id="69"/>
       <w:r>
         <w:t xml:space="preserve">+++IF </w:t>
       </w:r>
@@ -5725,8 +5687,8 @@
           </w:p>
         </w:tc>
       </w:tr>
-      <w:bookmarkEnd w:id="78"/>
-      <w:bookmarkEnd w:id="79"/>
+      <w:bookmarkEnd w:id="73"/>
+      <w:bookmarkEnd w:id="74"/>
       <w:tr>
         <w:trPr>
           <w:jc w:val="center"/>
@@ -6269,8 +6231,8 @@
       </w:tr>
     </w:tbl>
     <w:p>
-      <w:bookmarkStart w:id="80" w:name="OLE_LINK109"/>
-      <w:bookmarkStart w:id="81" w:name="OLE_LINK110"/>
+      <w:bookmarkStart w:id="75" w:name="OLE_LINK109"/>
+      <w:bookmarkStart w:id="76" w:name="OLE_LINK110"/>
       <w:r>
         <w:t xml:space="preserve">+++IF </w:t>
       </w:r>
@@ -6279,13 +6241,13 @@
       <w:r>
         <w:t>section.</w:t>
       </w:r>
-      <w:bookmarkStart w:id="82" w:name="OLE_LINK130"/>
-      <w:bookmarkStart w:id="83" w:name="OLE_LINK131"/>
+      <w:bookmarkStart w:id="77" w:name="OLE_LINK130"/>
+      <w:bookmarkStart w:id="78" w:name="OLE_LINK131"/>
       <w:r>
         <w:t>furtherInvasiveRequired</w:t>
       </w:r>
-      <w:bookmarkEnd w:id="82"/>
-      <w:bookmarkEnd w:id="83"/>
+      <w:bookmarkEnd w:id="77"/>
+      <w:bookmarkEnd w:id="78"/>
       <w:proofErr w:type="spellEnd"/>
       <w:proofErr w:type="gramEnd"/>
       <w:r>
@@ -6369,8 +6331,8 @@
       <w:pPr>
         <w:ind w:left="720" w:firstLine="720"/>
       </w:pPr>
-      <w:bookmarkStart w:id="84" w:name="OLE_LINK114"/>
-      <w:bookmarkStart w:id="85" w:name="OLE_LINK115"/>
+      <w:bookmarkStart w:id="79" w:name="OLE_LINK114"/>
+      <w:bookmarkStart w:id="80" w:name="OLE_LINK115"/>
       <w:r>
         <w:t xml:space="preserve">+++IF </w:t>
       </w:r>
@@ -6379,13 +6341,13 @@
       <w:r>
         <w:t>section.</w:t>
       </w:r>
-      <w:bookmarkStart w:id="86" w:name="OLE_LINK132"/>
-      <w:bookmarkStart w:id="87" w:name="OLE_LINK133"/>
+      <w:bookmarkStart w:id="81" w:name="OLE_LINK132"/>
+      <w:bookmarkStart w:id="82" w:name="OLE_LINK133"/>
       <w:r>
         <w:t>invasiverepairsinspectedandcompleted</w:t>
       </w:r>
-      <w:bookmarkEnd w:id="86"/>
-      <w:bookmarkEnd w:id="87"/>
+      <w:bookmarkEnd w:id="81"/>
+      <w:bookmarkEnd w:id="82"/>
       <w:proofErr w:type="spellEnd"/>
       <w:proofErr w:type="gramEnd"/>
       <w:r>
@@ -6418,8 +6380,8 @@
         <w:t>+++</w:t>
       </w:r>
     </w:p>
-    <w:bookmarkEnd w:id="84"/>
-    <w:bookmarkEnd w:id="85"/>
+    <w:bookmarkEnd w:id="79"/>
+    <w:bookmarkEnd w:id="80"/>
     <w:p>
       <w:pPr>
         <w:rPr>
@@ -6477,8 +6439,8 @@
                 <w:color w:val="2F4F4F"/>
               </w:rPr>
             </w:pPr>
-            <w:bookmarkStart w:id="88" w:name="OLE_LINK112"/>
-            <w:bookmarkStart w:id="89" w:name="OLE_LINK113"/>
+            <w:bookmarkStart w:id="83" w:name="OLE_LINK112"/>
+            <w:bookmarkStart w:id="84" w:name="OLE_LINK113"/>
             <w:r>
               <w:rPr>
                 <w:rFonts w:ascii="Nunito" w:eastAsia="Nunito" w:hAnsi="Nunito" w:cs="Nunito"/>
@@ -6589,8 +6551,8 @@
           </w:p>
         </w:tc>
       </w:tr>
-      <w:bookmarkEnd w:id="88"/>
-      <w:bookmarkEnd w:id="89"/>
+      <w:bookmarkEnd w:id="83"/>
+      <w:bookmarkEnd w:id="84"/>
       <w:tr>
         <w:trPr>
           <w:jc w:val="center"/>
@@ -7305,8 +7267,8 @@
       <w:pPr>
         <w:ind w:left="720" w:firstLine="720"/>
       </w:pPr>
-      <w:bookmarkStart w:id="90" w:name="OLE_LINK116"/>
-      <w:bookmarkStart w:id="91" w:name="OLE_LINK117"/>
+      <w:bookmarkStart w:id="85" w:name="OLE_LINK116"/>
+      <w:bookmarkStart w:id="86" w:name="OLE_LINK117"/>
       <w:r>
         <w:t xml:space="preserve">+++IF </w:t>
       </w:r>
@@ -7390,8 +7352,8 @@
             </w:tcMar>
             <w:vAlign w:val="center"/>
           </w:tcPr>
-          <w:bookmarkEnd w:id="80"/>
-          <w:bookmarkEnd w:id="81"/>
+          <w:bookmarkEnd w:id="75"/>
+          <w:bookmarkEnd w:id="76"/>
           <w:p>
             <w:pPr>
               <w:jc w:val="center"/>
@@ -7470,10 +7432,10 @@
       <w:pPr>
         <w:ind w:firstLine="720"/>
       </w:pPr>
-      <w:bookmarkStart w:id="92" w:name="OLE_LINK136"/>
-      <w:bookmarkStart w:id="93" w:name="OLE_LINK137"/>
-      <w:bookmarkEnd w:id="90"/>
-      <w:bookmarkEnd w:id="91"/>
+      <w:bookmarkStart w:id="87" w:name="OLE_LINK136"/>
+      <w:bookmarkStart w:id="88" w:name="OLE_LINK137"/>
+      <w:bookmarkEnd w:id="85"/>
+      <w:bookmarkEnd w:id="86"/>
       <w:r>
         <w:t xml:space="preserve">+++IF </w:t>
       </w:r>
@@ -7482,13 +7444,13 @@
       <w:r>
         <w:t>section.</w:t>
       </w:r>
-      <w:bookmarkStart w:id="94" w:name="OLE_LINK134"/>
-      <w:bookmarkStart w:id="95" w:name="OLE_LINK135"/>
+      <w:bookmarkStart w:id="89" w:name="OLE_LINK134"/>
+      <w:bookmarkStart w:id="90" w:name="OLE_LINK135"/>
       <w:r>
         <w:t>propowneragreed</w:t>
       </w:r>
-      <w:bookmarkEnd w:id="94"/>
-      <w:bookmarkEnd w:id="95"/>
+      <w:bookmarkEnd w:id="89"/>
+      <w:bookmarkEnd w:id="90"/>
       <w:proofErr w:type="spellEnd"/>
       <w:proofErr w:type="gramEnd"/>
       <w:r>
@@ -7520,8 +7482,8 @@
       <w:r>
         <w:t>+++</w:t>
       </w:r>
-      <w:bookmarkEnd w:id="92"/>
-      <w:bookmarkEnd w:id="93"/>
+      <w:bookmarkEnd w:id="87"/>
+      <w:bookmarkEnd w:id="88"/>
     </w:p>
     <w:tbl>
       <w:tblPr>
@@ -7639,12 +7601,12 @@
         <w:t>+++END-IF+++</w:t>
       </w:r>
     </w:p>
-    <w:bookmarkEnd w:id="71"/>
-    <w:bookmarkEnd w:id="72"/>
+    <w:bookmarkEnd w:id="66"/>
+    <w:bookmarkEnd w:id="67"/>
     <w:p/>
-    <w:bookmarkEnd w:id="5"/>
-    <w:bookmarkEnd w:id="6"/>
-    <w:bookmarkEnd w:id="7"/>
+    <w:bookmarkEnd w:id="0"/>
+    <w:bookmarkEnd w:id="1"/>
+    <w:bookmarkEnd w:id="2"/>
     <w:p/>
     <w:sectPr>
       <w:headerReference w:type="default" r:id="rId6"/>
@@ -8194,7 +8156,6 @@
   <w:style w:type="character" w:default="1" w:styleId="DefaultParagraphFont">
     <w:name w:val="Default Paragraph Font"/>
     <w:uiPriority w:val="1"/>
-    <w:semiHidden/>
     <w:unhideWhenUsed/>
   </w:style>
   <w:style w:type="table" w:default="1" w:styleId="TableNormal">
@@ -8307,6 +8268,63 @@
     <w:name w:val="il"/>
     <w:basedOn w:val="DefaultParagraphFont"/>
     <w:rsid w:val="007C3F0E"/>
+  </w:style>
+  <w:style w:type="paragraph" w:styleId="HTMLPreformatted">
+    <w:name w:val="HTML Preformatted"/>
+    <w:basedOn w:val="Normal"/>
+    <w:link w:val="HTMLPreformattedChar"/>
+    <w:uiPriority w:val="99"/>
+    <w:unhideWhenUsed/>
+    <w:rsid w:val="00FC7DD3"/>
+    <w:pPr>
+      <w:tabs>
+        <w:tab w:val="left" w:pos="916"/>
+        <w:tab w:val="left" w:pos="1832"/>
+        <w:tab w:val="left" w:pos="2748"/>
+        <w:tab w:val="left" w:pos="3664"/>
+        <w:tab w:val="left" w:pos="4580"/>
+        <w:tab w:val="left" w:pos="5496"/>
+        <w:tab w:val="left" w:pos="6412"/>
+        <w:tab w:val="left" w:pos="7328"/>
+        <w:tab w:val="left" w:pos="8244"/>
+        <w:tab w:val="left" w:pos="9160"/>
+        <w:tab w:val="left" w:pos="10076"/>
+        <w:tab w:val="left" w:pos="10992"/>
+        <w:tab w:val="left" w:pos="11908"/>
+        <w:tab w:val="left" w:pos="12824"/>
+        <w:tab w:val="left" w:pos="13740"/>
+        <w:tab w:val="left" w:pos="14656"/>
+      </w:tabs>
+    </w:pPr>
+    <w:rPr>
+      <w:rFonts w:ascii="Courier New" w:hAnsi="Courier New" w:cs="Courier New"/>
+      <w:sz w:val="20"/>
+      <w:szCs w:val="20"/>
+      <w:lang w:val="en-IN" w:eastAsia="en-GB"/>
+    </w:rPr>
+  </w:style>
+  <w:style w:type="character" w:customStyle="1" w:styleId="HTMLPreformattedChar">
+    <w:name w:val="HTML Preformatted Char"/>
+    <w:basedOn w:val="DefaultParagraphFont"/>
+    <w:link w:val="HTMLPreformatted"/>
+    <w:uiPriority w:val="99"/>
+    <w:rsid w:val="00FC7DD3"/>
+    <w:rPr>
+      <w:rFonts w:ascii="Courier New" w:hAnsi="Courier New" w:cs="Courier New"/>
+    </w:rPr>
+  </w:style>
+  <w:style w:type="character" w:styleId="HTMLCode">
+    <w:name w:val="HTML Code"/>
+    <w:basedOn w:val="DefaultParagraphFont"/>
+    <w:uiPriority w:val="99"/>
+    <w:semiHidden/>
+    <w:unhideWhenUsed/>
+    <w:rsid w:val="00FC7DD3"/>
+    <w:rPr>
+      <w:rFonts w:ascii="Courier New" w:eastAsia="Times New Roman" w:hAnsi="Courier New" w:cs="Courier New"/>
+      <w:sz w:val="20"/>
+      <w:szCs w:val="20"/>
+    </w:rPr>
   </w:style>
 </w:styles>
 </file>

</xml_diff>